<commit_message>
included validation exception handling
</commit_message>
<xml_diff>
--- a/pythonSetup.docx
+++ b/pythonSetup.docx
@@ -376,86 +376,6 @@
     </w:p>
     <w:p>
       <w:pPr>
-        <w:pStyle w:val="ListParagraph"/>
-        <w:numPr>
-          <w:ilvl w:val="0"/>
-          <w:numId w:val="1"/>
-        </w:numPr>
-      </w:pPr>
-      <w:r>
-        <w:t xml:space="preserve">To show output on </w:t>
-      </w:r>
-      <w:proofErr w:type="spellStart"/>
-      <w:r>
-        <w:t>gui</w:t>
-      </w:r>
-      <w:proofErr w:type="spellEnd"/>
-      <w:r>
-        <w:t xml:space="preserve"> we are using </w:t>
-      </w:r>
-      <w:proofErr w:type="spellStart"/>
-      <w:r>
-        <w:t>pandasgui</w:t>
-      </w:r>
-      <w:proofErr w:type="spellEnd"/>
-      <w:r>
-        <w:t xml:space="preserve"> so install it using </w:t>
-      </w:r>
-    </w:p>
-    <w:p>
-      <w:pPr>
-        <w:pStyle w:val="ListParagraph"/>
-        <w:rPr>
-          <w:i/>
-        </w:rPr>
-      </w:pPr>
-      <w:r>
-        <w:rPr>
-          <w:i/>
-        </w:rPr>
-        <w:t>&gt;</w:t>
-      </w:r>
-      <w:proofErr w:type="gramStart"/>
-      <w:r>
-        <w:rPr>
-          <w:i/>
-        </w:rPr>
-        <w:t>pip install</w:t>
-      </w:r>
-      <w:proofErr w:type="gramEnd"/>
-      <w:r>
-        <w:rPr>
-          <w:i/>
-        </w:rPr>
-        <w:t xml:space="preserve"> </w:t>
-      </w:r>
-      <w:proofErr w:type="spellStart"/>
-      <w:r>
-        <w:rPr>
-          <w:i/>
-        </w:rPr>
-        <w:t>pandasgui</w:t>
-      </w:r>
-      <w:proofErr w:type="spellEnd"/>
-    </w:p>
-    <w:p>
-      <w:pPr>
-        <w:pStyle w:val="ListParagraph"/>
-        <w:rPr>
-          <w:i/>
-        </w:rPr>
-      </w:pPr>
-    </w:p>
-    <w:p>
-      <w:pPr>
-        <w:ind w:left="720"/>
-        <w:rPr>
-          <w:i/>
-        </w:rPr>
-      </w:pPr>
-    </w:p>
-    <w:p>
-      <w:pPr>
         <w:rPr>
           <w:i/>
         </w:rPr>
@@ -603,7 +523,7 @@
   <w:abstractNum w:abstractNumId="1">
     <w:nsid w:val="5ACE6CB7"/>
     <w:multiLevelType w:val="hybridMultilevel"/>
-    <w:tmpl w:val="A04CF658"/>
+    <w:tmpl w:val="C3CE4A1A"/>
     <w:lvl w:ilvl="0" w:tplc="0409000F">
       <w:start w:val="1"/>
       <w:numFmt w:val="decimal"/>

</xml_diff>